<commit_message>
Content Complete SLOC Estimation Technique 1
</commit_message>
<xml_diff>
--- a/Documentation/SPMP_2_3_1_SLOC_Estimation_Technique_1.docx
+++ b/Documentation/SPMP_2_3_1_SLOC_Estimation_Technique_1.docx
@@ -22,8 +22,6 @@
         </w:rPr>
         <w:t>2.3.2</w:t>
       </w:r>
-      <w:bookmarkStart w:id="0" w:name="_GoBack"/>
-      <w:bookmarkEnd w:id="0"/>
       <w:r>
         <w:rPr>
           <w:rFonts w:ascii="Courier New" w:hAnsi="Courier New" w:cs="Courier New"/>
@@ -126,31 +124,7 @@
           <w:sz w:val="24"/>
           <w:szCs w:val="24"/>
         </w:rPr>
-        <w:t>estimated count of software lines of code</w:t>
-      </w:r>
-      <w:r>
-        <w:rPr>
-          <w:rFonts w:ascii="Courier New" w:hAnsi="Courier New" w:cs="Courier New"/>
-          <w:sz w:val="24"/>
-          <w:szCs w:val="24"/>
-        </w:rPr>
-        <w:t xml:space="preserve"> of all the major functionality of</w:t>
-      </w:r>
-      <w:r>
-        <w:rPr>
-          <w:rFonts w:ascii="Courier New" w:hAnsi="Courier New" w:cs="Courier New"/>
-          <w:sz w:val="24"/>
-          <w:szCs w:val="24"/>
-        </w:rPr>
-        <w:t xml:space="preserve"> the project as obtained by an initial guess for each piece, based on </w:t>
-      </w:r>
-      <w:r>
-        <w:rPr>
-          <w:rFonts w:ascii="Courier New" w:hAnsi="Courier New" w:cs="Courier New"/>
-          <w:sz w:val="24"/>
-          <w:szCs w:val="24"/>
-        </w:rPr>
-        <w:t>previous experience with computer science curriculum projects up until this point.</w:t>
+        <w:t>methodology used to calculate the estimated number of hours of the project using lines of code, based on a wider base of knowledge gained from class lectures and working on the SPMP up until this point.</w:t>
       </w:r>
     </w:p>
     <w:p>
@@ -176,21 +150,7 @@
           <w:rFonts w:ascii="Courier New" w:hAnsi="Courier New" w:cs="Courier New"/>
           <w:sz w:val="24"/>
         </w:rPr>
-        <w:t>Estimation</w:t>
-      </w:r>
-      <w:r>
-        <w:rPr>
-          <w:rFonts w:ascii="Courier New" w:hAnsi="Courier New" w:cs="Courier New"/>
-          <w:sz w:val="24"/>
-        </w:rPr>
-        <w:t xml:space="preserve"> </w:t>
-      </w:r>
-      <w:r>
-        <w:rPr>
-          <w:rFonts w:ascii="Courier New" w:hAnsi="Courier New" w:cs="Courier New"/>
-          <w:sz w:val="24"/>
-        </w:rPr>
-        <w:t>Hierarchy (Based on 1.3)</w:t>
+        <w:t>Estimation Methodology</w:t>
       </w:r>
     </w:p>
     <w:p>
@@ -210,14 +170,7 @@
           <w:rFonts w:ascii="Courier New" w:hAnsi="Courier New" w:cs="Courier New"/>
           <w:sz w:val="24"/>
         </w:rPr>
-        <w:t>Pharmacy Management System</w:t>
-      </w:r>
-      <w:r>
-        <w:rPr>
-          <w:rFonts w:ascii="Courier New" w:hAnsi="Courier New" w:cs="Courier New"/>
-          <w:sz w:val="24"/>
-        </w:rPr>
-        <w:t xml:space="preserve"> – 5700 LOC</w:t>
+        <w:t>Lines of Code per Function (based on 1.3)</w:t>
       </w:r>
     </w:p>
     <w:p>
@@ -237,15 +190,359 @@
           <w:rFonts w:ascii="Courier New" w:hAnsi="Courier New" w:cs="Courier New"/>
           <w:sz w:val="24"/>
         </w:rPr>
-        <w:t>Inventory</w:t>
-      </w:r>
-      <w:r>
-        <w:rPr>
-          <w:rFonts w:ascii="Courier New" w:hAnsi="Courier New" w:cs="Courier New"/>
-          <w:sz w:val="24"/>
-        </w:rPr>
-        <w:t xml:space="preserve"> – 1000 LOC</w:t>
-      </w:r>
+        <w:t>An estimate for the lines of code for each piece of functionality in 1.3 is determined based on previous experience with computer science curriculum projects up until this point.</w:t>
+      </w:r>
+    </w:p>
+    <w:p>
+      <w:pPr>
+        <w:pStyle w:val="ListParagraph"/>
+        <w:ind w:left="2160"/>
+        <w:rPr>
+          <w:rFonts w:ascii="Courier New" w:hAnsi="Courier New" w:cs="Courier New"/>
+          <w:sz w:val="24"/>
+        </w:rPr>
+      </w:pPr>
+    </w:p>
+    <w:p>
+      <w:pPr>
+        <w:pStyle w:val="ListParagraph"/>
+        <w:numPr>
+          <w:ilvl w:val="1"/>
+          <w:numId w:val="2"/>
+        </w:numPr>
+        <w:rPr>
+          <w:rFonts w:ascii="Courier New" w:hAnsi="Courier New" w:cs="Courier New"/>
+          <w:sz w:val="24"/>
+        </w:rPr>
+      </w:pPr>
+      <w:r>
+        <w:rPr>
+          <w:rFonts w:ascii="Courier New" w:hAnsi="Courier New" w:cs="Courier New"/>
+          <w:sz w:val="24"/>
+        </w:rPr>
+        <w:t>Total Lines of Code</w:t>
+      </w:r>
+    </w:p>
+    <w:p>
+      <w:pPr>
+        <w:pStyle w:val="ListParagraph"/>
+        <w:numPr>
+          <w:ilvl w:val="2"/>
+          <w:numId w:val="2"/>
+        </w:numPr>
+        <w:rPr>
+          <w:rFonts w:ascii="Courier New" w:hAnsi="Courier New" w:cs="Courier New"/>
+          <w:sz w:val="24"/>
+        </w:rPr>
+      </w:pPr>
+      <w:r>
+        <w:rPr>
+          <w:rFonts w:ascii="Courier New" w:hAnsi="Courier New" w:cs="Courier New"/>
+          <w:sz w:val="24"/>
+        </w:rPr>
+        <w:t>The estimates generated in the Lines of Code per Function estimate above are summed up into a single number</w:t>
+      </w:r>
+      <w:r>
+        <w:rPr>
+          <w:rFonts w:ascii="Courier New" w:hAnsi="Courier New" w:cs="Courier New"/>
+          <w:sz w:val="24"/>
+        </w:rPr>
+        <w:t>.</w:t>
+      </w:r>
+    </w:p>
+    <w:p>
+      <w:pPr>
+        <w:pStyle w:val="ListParagraph"/>
+        <w:numPr>
+          <w:ilvl w:val="2"/>
+          <w:numId w:val="2"/>
+        </w:numPr>
+        <w:rPr>
+          <w:rFonts w:ascii="Courier New" w:hAnsi="Courier New" w:cs="Courier New"/>
+          <w:sz w:val="24"/>
+        </w:rPr>
+      </w:pPr>
+      <w:r>
+        <w:rPr>
+          <w:rFonts w:ascii="Courier New" w:hAnsi="Courier New" w:cs="Courier New"/>
+          <w:sz w:val="24"/>
+        </w:rPr>
+        <w:t>Formula</w:t>
+      </w:r>
+    </w:p>
+    <w:p>
+      <w:pPr>
+        <w:ind w:left="1980"/>
+        <w:rPr>
+          <w:rFonts w:ascii="Courier New" w:eastAsiaTheme="minorEastAsia" w:hAnsi="Courier New" w:cs="Courier New"/>
+          <w:sz w:val="48"/>
+          <w:szCs w:val="48"/>
+        </w:rPr>
+      </w:pPr>
+      <w:r>
+        <w:rPr>
+          <w:rFonts w:ascii="Courier New" w:eastAsiaTheme="minorEastAsia" w:hAnsi="Courier New" w:cs="Courier New"/>
+          <w:sz w:val="24"/>
+          <w:szCs w:val="24"/>
+        </w:rPr>
+        <w:t xml:space="preserve"> </w:t>
+      </w:r>
+      <m:oMath>
+        <m:r>
+          <w:rPr>
+            <w:rFonts w:ascii="Cambria Math" w:hAnsi="Cambria Math"/>
+            <w:sz w:val="48"/>
+            <w:szCs w:val="48"/>
+          </w:rPr>
+          <m:t xml:space="preserve"> </m:t>
+        </m:r>
+        <m:nary>
+          <m:naryPr>
+            <m:chr m:val="∑"/>
+            <m:limLoc m:val="undOvr"/>
+            <m:ctrlPr>
+              <w:rPr>
+                <w:rFonts w:ascii="Cambria Math" w:hAnsi="Cambria Math"/>
+                <w:i/>
+                <w:sz w:val="48"/>
+                <w:szCs w:val="48"/>
+              </w:rPr>
+            </m:ctrlPr>
+          </m:naryPr>
+          <m:sub>
+            <m:r>
+              <w:rPr>
+                <w:rFonts w:ascii="Cambria Math" w:hAnsi="Cambria Math"/>
+                <w:sz w:val="48"/>
+                <w:szCs w:val="48"/>
+              </w:rPr>
+              <m:t>1</m:t>
+            </m:r>
+          </m:sub>
+          <m:sup>
+            <m:r>
+              <w:rPr>
+                <w:rFonts w:ascii="Cambria Math" w:hAnsi="Cambria Math"/>
+                <w:sz w:val="48"/>
+                <w:szCs w:val="48"/>
+              </w:rPr>
+              <m:t>n</m:t>
+            </m:r>
+          </m:sup>
+          <m:e>
+            <m:r>
+              <w:rPr>
+                <w:rFonts w:ascii="Cambria Math" w:hAnsi="Cambria Math"/>
+                <w:sz w:val="48"/>
+                <w:szCs w:val="48"/>
+              </w:rPr>
+              <m:t>f</m:t>
+            </m:r>
+          </m:e>
+        </m:nary>
+      </m:oMath>
+    </w:p>
+    <w:p>
+      <w:pPr>
+        <w:pStyle w:val="ListParagraph"/>
+        <w:numPr>
+          <w:ilvl w:val="2"/>
+          <w:numId w:val="2"/>
+        </w:numPr>
+        <w:rPr>
+          <w:rFonts w:ascii="Courier New" w:hAnsi="Courier New" w:cs="Courier New"/>
+          <w:sz w:val="24"/>
+        </w:rPr>
+      </w:pPr>
+      <w:r>
+        <w:rPr>
+          <w:rFonts w:ascii="Courier New" w:eastAsiaTheme="minorEastAsia" w:hAnsi="Courier New" w:cs="Courier New"/>
+          <w:sz w:val="24"/>
+          <w:szCs w:val="24"/>
+        </w:rPr>
+        <w:t xml:space="preserve">Where </w:t>
+      </w:r>
+      <m:oMath>
+        <m:r>
+          <w:rPr>
+            <w:rFonts w:ascii="Cambria Math" w:eastAsiaTheme="minorEastAsia" w:hAnsi="Cambria Math" w:cs="Courier New"/>
+            <w:sz w:val="24"/>
+            <w:szCs w:val="24"/>
+          </w:rPr>
+          <m:t>n</m:t>
+        </m:r>
+      </m:oMath>
+      <w:r>
+        <w:rPr>
+          <w:rFonts w:ascii="Courier New" w:eastAsiaTheme="minorEastAsia" w:hAnsi="Courier New" w:cs="Courier New"/>
+          <w:sz w:val="24"/>
+          <w:szCs w:val="24"/>
+        </w:rPr>
+        <w:t xml:space="preserve"> denotes the number of </w:t>
+      </w:r>
+      <w:r>
+        <w:rPr>
+          <w:rFonts w:ascii="Courier New" w:eastAsiaTheme="minorEastAsia" w:hAnsi="Courier New" w:cs="Courier New"/>
+          <w:sz w:val="24"/>
+          <w:szCs w:val="24"/>
+        </w:rPr>
+        <w:t>pieces of functionality</w:t>
+      </w:r>
+      <w:r>
+        <w:rPr>
+          <w:rFonts w:ascii="Courier New" w:eastAsiaTheme="minorEastAsia" w:hAnsi="Courier New" w:cs="Courier New"/>
+          <w:sz w:val="24"/>
+          <w:szCs w:val="24"/>
+        </w:rPr>
+        <w:t xml:space="preserve"> and </w:t>
+      </w:r>
+      <m:oMath>
+        <m:r>
+          <w:rPr>
+            <w:rFonts w:ascii="Cambria Math" w:eastAsiaTheme="minorEastAsia" w:hAnsi="Cambria Math" w:cs="Courier New"/>
+            <w:sz w:val="24"/>
+            <w:szCs w:val="24"/>
+          </w:rPr>
+          <m:t>f</m:t>
+        </m:r>
+      </m:oMath>
+      <w:r>
+        <w:rPr>
+          <w:rFonts w:ascii="Courier New" w:eastAsiaTheme="minorEastAsia" w:hAnsi="Courier New" w:cs="Courier New"/>
+          <w:sz w:val="24"/>
+          <w:szCs w:val="24"/>
+        </w:rPr>
+        <w:t xml:space="preserve"> denotes the lines of code per </w:t>
+      </w:r>
+      <w:r>
+        <w:rPr>
+          <w:rFonts w:ascii="Courier New" w:eastAsiaTheme="minorEastAsia" w:hAnsi="Courier New" w:cs="Courier New"/>
+          <w:sz w:val="24"/>
+          <w:szCs w:val="24"/>
+        </w:rPr>
+        <w:t>piece of functionality</w:t>
+      </w:r>
+      <w:r>
+        <w:rPr>
+          <w:rFonts w:ascii="Courier New" w:eastAsiaTheme="minorEastAsia" w:hAnsi="Courier New" w:cs="Courier New"/>
+          <w:sz w:val="24"/>
+          <w:szCs w:val="24"/>
+        </w:rPr>
+        <w:t>.</w:t>
+      </w:r>
+    </w:p>
+    <w:p>
+      <w:pPr>
+        <w:pStyle w:val="ListParagraph"/>
+        <w:ind w:left="2160"/>
+        <w:rPr>
+          <w:rFonts w:ascii="Courier New" w:hAnsi="Courier New" w:cs="Courier New"/>
+          <w:sz w:val="24"/>
+        </w:rPr>
+      </w:pPr>
+    </w:p>
+    <w:p>
+      <w:pPr>
+        <w:pStyle w:val="ListParagraph"/>
+        <w:numPr>
+          <w:ilvl w:val="1"/>
+          <w:numId w:val="2"/>
+        </w:numPr>
+        <w:rPr>
+          <w:rFonts w:ascii="Courier New" w:hAnsi="Courier New" w:cs="Courier New"/>
+          <w:sz w:val="24"/>
+        </w:rPr>
+      </w:pPr>
+      <w:r>
+        <w:rPr>
+          <w:rFonts w:ascii="Courier New" w:hAnsi="Courier New" w:cs="Courier New"/>
+          <w:sz w:val="24"/>
+        </w:rPr>
+        <w:t>Lines of Code per Hour</w:t>
+      </w:r>
+    </w:p>
+    <w:p>
+      <w:pPr>
+        <w:pStyle w:val="ListParagraph"/>
+        <w:numPr>
+          <w:ilvl w:val="2"/>
+          <w:numId w:val="2"/>
+        </w:numPr>
+        <w:rPr>
+          <w:rFonts w:ascii="Courier New" w:hAnsi="Courier New" w:cs="Courier New"/>
+          <w:sz w:val="24"/>
+          <w:szCs w:val="24"/>
+        </w:rPr>
+      </w:pPr>
+      <w:r>
+        <w:rPr>
+          <w:rFonts w:ascii="Courier New" w:hAnsi="Courier New" w:cs="Courier New"/>
+          <w:sz w:val="24"/>
+          <w:szCs w:val="24"/>
+        </w:rPr>
+        <w:t xml:space="preserve">Each team member reviewed previous projects they had completed.  They counted lines of code and divided by the estimated hours spent to come up </w:t>
+      </w:r>
+      <w:proofErr w:type="gramStart"/>
+      <w:r>
+        <w:rPr>
+          <w:rFonts w:ascii="Courier New" w:hAnsi="Courier New" w:cs="Courier New"/>
+          <w:sz w:val="24"/>
+          <w:szCs w:val="24"/>
+        </w:rPr>
+        <w:t>with an average lines</w:t>
+      </w:r>
+      <w:proofErr w:type="gramEnd"/>
+      <w:r>
+        <w:rPr>
+          <w:rFonts w:ascii="Courier New" w:hAnsi="Courier New" w:cs="Courier New"/>
+          <w:sz w:val="24"/>
+          <w:szCs w:val="24"/>
+        </w:rPr>
+        <w:t xml:space="preserve"> of code per hour.</w:t>
+      </w:r>
+    </w:p>
+    <w:p>
+      <w:pPr>
+        <w:pStyle w:val="ListParagraph"/>
+        <w:ind w:left="2880"/>
+        <w:rPr>
+          <w:rFonts w:ascii="Courier New" w:hAnsi="Courier New" w:cs="Courier New"/>
+          <w:sz w:val="24"/>
+          <w:szCs w:val="24"/>
+        </w:rPr>
+      </w:pPr>
+    </w:p>
+    <w:p>
+      <w:pPr>
+        <w:pStyle w:val="ListParagraph"/>
+        <w:numPr>
+          <w:ilvl w:val="2"/>
+          <w:numId w:val="2"/>
+        </w:numPr>
+        <w:rPr>
+          <w:rFonts w:ascii="Courier New" w:hAnsi="Courier New" w:cs="Courier New"/>
+          <w:sz w:val="24"/>
+          <w:szCs w:val="24"/>
+        </w:rPr>
+      </w:pPr>
+      <w:r>
+        <w:rPr>
+          <w:rFonts w:ascii="Courier New" w:hAnsi="Courier New" w:cs="Courier New"/>
+          <w:sz w:val="24"/>
+          <w:szCs w:val="24"/>
+        </w:rPr>
+        <w:t>Criteria</w:t>
+      </w:r>
+    </w:p>
+    <w:p>
+      <w:pPr>
+        <w:pStyle w:val="ListParagraph"/>
+        <w:rPr>
+          <w:rFonts w:ascii="Courier New" w:hAnsi="Courier New" w:cs="Courier New"/>
+          <w:sz w:val="24"/>
+          <w:szCs w:val="24"/>
+        </w:rPr>
+      </w:pPr>
     </w:p>
     <w:p>
       <w:pPr>
@@ -257,22 +554,50 @@
         <w:rPr>
           <w:rFonts w:ascii="Courier New" w:hAnsi="Courier New" w:cs="Courier New"/>
           <w:sz w:val="24"/>
-        </w:rPr>
-      </w:pPr>
-      <w:r>
-        <w:rPr>
-          <w:rFonts w:ascii="Courier New" w:hAnsi="Courier New" w:cs="Courier New"/>
-          <w:sz w:val="24"/>
-        </w:rPr>
-        <w:t>Add/Update/Display inventory</w:t>
-      </w:r>
-      <w:r>
-        <w:rPr>
-          <w:rFonts w:ascii="Courier New" w:hAnsi="Courier New" w:cs="Courier New"/>
-          <w:sz w:val="24"/>
-        </w:rPr>
-        <w:t xml:space="preserve"> – 400 LOC</w:t>
-      </w:r>
+          <w:szCs w:val="24"/>
+        </w:rPr>
+      </w:pPr>
+      <w:r>
+        <w:rPr>
+          <w:rFonts w:ascii="Courier New" w:hAnsi="Courier New" w:cs="Courier New"/>
+          <w:sz w:val="24"/>
+          <w:szCs w:val="24"/>
+        </w:rPr>
+        <w:t>Projects Reviewed</w:t>
+      </w:r>
+    </w:p>
+    <w:p>
+      <w:pPr>
+        <w:pStyle w:val="ListParagraph"/>
+        <w:numPr>
+          <w:ilvl w:val="4"/>
+          <w:numId w:val="2"/>
+        </w:numPr>
+        <w:rPr>
+          <w:rFonts w:ascii="Courier New" w:hAnsi="Courier New" w:cs="Courier New"/>
+          <w:sz w:val="24"/>
+          <w:szCs w:val="24"/>
+        </w:rPr>
+      </w:pPr>
+      <w:r>
+        <w:rPr>
+          <w:rFonts w:ascii="Courier New" w:hAnsi="Courier New" w:cs="Courier New"/>
+          <w:sz w:val="24"/>
+          <w:szCs w:val="24"/>
+        </w:rPr>
+        <w:t>Any project-type assignments completed in any college programming courses from CIS200 (or equivalent) and higher-level courses.</w:t>
+      </w:r>
+    </w:p>
+    <w:p>
+      <w:pPr>
+        <w:pStyle w:val="ListParagraph"/>
+        <w:ind w:left="2880"/>
+        <w:rPr>
+          <w:rFonts w:ascii="Courier New" w:hAnsi="Courier New" w:cs="Courier New"/>
+          <w:sz w:val="24"/>
+          <w:szCs w:val="24"/>
+        </w:rPr>
+      </w:pPr>
     </w:p>
     <w:p>
       <w:pPr>
@@ -284,21 +609,179 @@
         <w:rPr>
           <w:rFonts w:ascii="Courier New" w:hAnsi="Courier New" w:cs="Courier New"/>
           <w:sz w:val="24"/>
-        </w:rPr>
-      </w:pPr>
-      <w:r>
-        <w:rPr>
-          <w:rFonts w:ascii="Courier New" w:hAnsi="Courier New" w:cs="Courier New"/>
-          <w:sz w:val="24"/>
-        </w:rPr>
-        <w:t>Inventory replenishment</w:t>
-      </w:r>
-      <w:r>
-        <w:rPr>
-          <w:rFonts w:ascii="Courier New" w:hAnsi="Courier New" w:cs="Courier New"/>
-          <w:sz w:val="24"/>
-        </w:rPr>
-        <w:t xml:space="preserve"> – 600 LOC</w:t>
+          <w:szCs w:val="24"/>
+        </w:rPr>
+      </w:pPr>
+      <w:r>
+        <w:rPr>
+          <w:rFonts w:ascii="Courier New" w:hAnsi="Courier New" w:cs="Courier New"/>
+          <w:sz w:val="24"/>
+          <w:szCs w:val="24"/>
+        </w:rPr>
+        <w:t>Programming Languages Considered</w:t>
+      </w:r>
+    </w:p>
+    <w:p>
+      <w:pPr>
+        <w:pStyle w:val="ListParagraph"/>
+        <w:numPr>
+          <w:ilvl w:val="4"/>
+          <w:numId w:val="2"/>
+        </w:numPr>
+        <w:rPr>
+          <w:rFonts w:ascii="Courier New" w:hAnsi="Courier New" w:cs="Courier New"/>
+          <w:sz w:val="24"/>
+          <w:szCs w:val="24"/>
+        </w:rPr>
+      </w:pPr>
+      <w:r>
+        <w:rPr>
+          <w:rFonts w:ascii="Courier New" w:hAnsi="Courier New" w:cs="Courier New"/>
+          <w:sz w:val="24"/>
+          <w:szCs w:val="24"/>
+        </w:rPr>
+        <w:t>C++</w:t>
+      </w:r>
+    </w:p>
+    <w:p>
+      <w:pPr>
+        <w:pStyle w:val="ListParagraph"/>
+        <w:ind w:left="2880"/>
+        <w:rPr>
+          <w:rFonts w:ascii="Courier New" w:hAnsi="Courier New" w:cs="Courier New"/>
+          <w:sz w:val="24"/>
+          <w:szCs w:val="24"/>
+        </w:rPr>
+      </w:pPr>
+    </w:p>
+    <w:p>
+      <w:pPr>
+        <w:pStyle w:val="ListParagraph"/>
+        <w:numPr>
+          <w:ilvl w:val="3"/>
+          <w:numId w:val="2"/>
+        </w:numPr>
+        <w:rPr>
+          <w:rFonts w:ascii="Courier New" w:hAnsi="Courier New" w:cs="Courier New"/>
+          <w:sz w:val="24"/>
+          <w:szCs w:val="24"/>
+        </w:rPr>
+      </w:pPr>
+      <w:r>
+        <w:rPr>
+          <w:rFonts w:ascii="Courier New" w:hAnsi="Courier New" w:cs="Courier New"/>
+          <w:sz w:val="24"/>
+          <w:szCs w:val="24"/>
+        </w:rPr>
+        <w:t>Exclusions</w:t>
+      </w:r>
+    </w:p>
+    <w:p>
+      <w:pPr>
+        <w:pStyle w:val="ListParagraph"/>
+        <w:numPr>
+          <w:ilvl w:val="4"/>
+          <w:numId w:val="2"/>
+        </w:numPr>
+        <w:rPr>
+          <w:rFonts w:ascii="Courier New" w:hAnsi="Courier New" w:cs="Courier New"/>
+          <w:sz w:val="24"/>
+          <w:szCs w:val="24"/>
+        </w:rPr>
+      </w:pPr>
+      <w:r>
+        <w:rPr>
+          <w:rFonts w:ascii="Courier New" w:hAnsi="Courier New" w:cs="Courier New"/>
+          <w:sz w:val="24"/>
+          <w:szCs w:val="24"/>
+        </w:rPr>
+        <w:t>Assignments completed prior to CIS200</w:t>
+      </w:r>
+    </w:p>
+    <w:p>
+      <w:pPr>
+        <w:pStyle w:val="ListParagraph"/>
+        <w:numPr>
+          <w:ilvl w:val="5"/>
+          <w:numId w:val="2"/>
+        </w:numPr>
+        <w:rPr>
+          <w:rFonts w:ascii="Courier New" w:hAnsi="Courier New" w:cs="Courier New"/>
+          <w:sz w:val="24"/>
+          <w:szCs w:val="24"/>
+        </w:rPr>
+      </w:pPr>
+      <w:r>
+        <w:rPr>
+          <w:rFonts w:ascii="Courier New" w:hAnsi="Courier New" w:cs="Courier New"/>
+          <w:sz w:val="24"/>
+          <w:szCs w:val="24"/>
+        </w:rPr>
+        <w:lastRenderedPageBreak/>
+        <w:t>Team Feynman felt these assignments were not a representative measurement of lines of code, as in CIS200 and more advanced classes, a much deeper understanding of code and programming was obtained.</w:t>
+      </w:r>
+      <w:bookmarkStart w:id="0" w:name="_GoBack"/>
+      <w:bookmarkEnd w:id="0"/>
+    </w:p>
+    <w:p>
+      <w:pPr>
+        <w:pStyle w:val="ListParagraph"/>
+        <w:numPr>
+          <w:ilvl w:val="4"/>
+          <w:numId w:val="2"/>
+        </w:numPr>
+        <w:rPr>
+          <w:rFonts w:ascii="Courier New" w:hAnsi="Courier New" w:cs="Courier New"/>
+          <w:sz w:val="24"/>
+          <w:szCs w:val="24"/>
+        </w:rPr>
+      </w:pPr>
+      <w:r>
+        <w:rPr>
+          <w:rFonts w:ascii="Courier New" w:hAnsi="Courier New" w:cs="Courier New"/>
+          <w:sz w:val="24"/>
+          <w:szCs w:val="24"/>
+        </w:rPr>
+        <w:t>Non-project type assignments, such as labs</w:t>
+      </w:r>
+    </w:p>
+    <w:p>
+      <w:pPr>
+        <w:pStyle w:val="ListParagraph"/>
+        <w:numPr>
+          <w:ilvl w:val="5"/>
+          <w:numId w:val="2"/>
+        </w:numPr>
+        <w:rPr>
+          <w:rFonts w:ascii="Courier New" w:hAnsi="Courier New" w:cs="Courier New"/>
+          <w:sz w:val="24"/>
+          <w:szCs w:val="24"/>
+        </w:rPr>
+      </w:pPr>
+      <w:r>
+        <w:rPr>
+          <w:rFonts w:ascii="Courier New" w:hAnsi="Courier New" w:cs="Courier New"/>
+          <w:sz w:val="24"/>
+          <w:szCs w:val="24"/>
+        </w:rPr>
+        <w:t>Team Feynman felt these were a less representative sample for the average, as the lines of code tended to be much lower and the problems were often of trivial complexity.</w:t>
+      </w:r>
+    </w:p>
+    <w:p>
+      <w:pPr>
+        <w:rPr>
+          <w:rFonts w:ascii="Courier New" w:hAnsi="Courier New" w:cs="Courier New"/>
+          <w:sz w:val="24"/>
+          <w:szCs w:val="24"/>
+        </w:rPr>
+      </w:pPr>
+      <w:r>
+        <w:rPr>
+          <w:rFonts w:ascii="Courier New" w:hAnsi="Courier New" w:cs="Courier New"/>
+          <w:sz w:val="24"/>
+          <w:szCs w:val="24"/>
+        </w:rPr>
+        <w:br w:type="page"/>
       </w:r>
     </w:p>
     <w:p>
@@ -311,326 +794,318 @@
         <w:rPr>
           <w:rFonts w:ascii="Courier New" w:hAnsi="Courier New" w:cs="Courier New"/>
           <w:sz w:val="24"/>
-        </w:rPr>
-      </w:pPr>
-      <w:r>
-        <w:rPr>
-          <w:rFonts w:ascii="Courier New" w:hAnsi="Courier New" w:cs="Courier New"/>
-          <w:sz w:val="24"/>
-        </w:rPr>
-        <w:t>Sales/Customer</w:t>
-      </w:r>
-      <w:r>
-        <w:rPr>
-          <w:rFonts w:ascii="Courier New" w:hAnsi="Courier New" w:cs="Courier New"/>
-          <w:sz w:val="24"/>
-        </w:rPr>
-        <w:t xml:space="preserve"> – 2400 LOC</w:t>
-      </w:r>
+          <w:szCs w:val="24"/>
+        </w:rPr>
+      </w:pPr>
+      <w:r>
+        <w:rPr>
+          <w:rFonts w:ascii="Courier New" w:hAnsi="Courier New" w:cs="Courier New"/>
+          <w:sz w:val="24"/>
+          <w:szCs w:val="24"/>
+        </w:rPr>
+        <w:lastRenderedPageBreak/>
+        <w:t>Formula</w:t>
+      </w:r>
+    </w:p>
+    <w:p>
+      <w:pPr>
+        <w:pStyle w:val="ListParagraph"/>
+        <w:ind w:left="2160"/>
+        <w:rPr>
+          <w:rFonts w:ascii="Courier New" w:hAnsi="Courier New" w:cs="Courier New"/>
+          <w:sz w:val="24"/>
+          <w:szCs w:val="24"/>
+        </w:rPr>
+      </w:pPr>
+    </w:p>
+    <w:p>
+      <w:pPr>
+        <w:pStyle w:val="ListParagraph"/>
+        <w:ind w:left="2160"/>
+        <w:rPr>
+          <w:sz w:val="48"/>
+          <w:szCs w:val="48"/>
+        </w:rPr>
+      </w:pPr>
+      <m:oMath>
+        <m:f>
+          <m:fPr>
+            <m:ctrlPr>
+              <w:rPr>
+                <w:rFonts w:ascii="Cambria Math" w:hAnsi="Cambria Math"/>
+                <w:i/>
+                <w:sz w:val="48"/>
+                <w:szCs w:val="48"/>
+              </w:rPr>
+            </m:ctrlPr>
+          </m:fPr>
+          <m:num>
+            <m:nary>
+              <m:naryPr>
+                <m:chr m:val="∑"/>
+                <m:limLoc m:val="undOvr"/>
+                <m:ctrlPr>
+                  <w:rPr>
+                    <w:rFonts w:ascii="Cambria Math" w:hAnsi="Cambria Math"/>
+                    <w:i/>
+                    <w:sz w:val="48"/>
+                    <w:szCs w:val="48"/>
+                  </w:rPr>
+                </m:ctrlPr>
+              </m:naryPr>
+              <m:sub>
+                <m:r>
+                  <w:rPr>
+                    <w:rFonts w:ascii="Cambria Math" w:hAnsi="Cambria Math"/>
+                    <w:sz w:val="48"/>
+                    <w:szCs w:val="48"/>
+                  </w:rPr>
+                  <m:t>1</m:t>
+                </m:r>
+              </m:sub>
+              <m:sup>
+                <m:r>
+                  <w:rPr>
+                    <w:rFonts w:ascii="Cambria Math" w:hAnsi="Cambria Math"/>
+                    <w:sz w:val="48"/>
+                    <w:szCs w:val="48"/>
+                  </w:rPr>
+                  <m:t>n</m:t>
+                </m:r>
+              </m:sup>
+              <m:e>
+                <m:f>
+                  <m:fPr>
+                    <m:ctrlPr>
+                      <w:rPr>
+                        <w:rFonts w:ascii="Cambria Math" w:hAnsi="Cambria Math"/>
+                        <w:i/>
+                        <w:sz w:val="48"/>
+                        <w:szCs w:val="48"/>
+                      </w:rPr>
+                    </m:ctrlPr>
+                  </m:fPr>
+                  <m:num>
+                    <m:sSub>
+                      <m:sSubPr>
+                        <m:ctrlPr>
+                          <w:rPr>
+                            <w:rFonts w:ascii="Cambria Math" w:hAnsi="Cambria Math"/>
+                            <w:i/>
+                            <w:sz w:val="48"/>
+                            <w:szCs w:val="48"/>
+                          </w:rPr>
+                        </m:ctrlPr>
+                      </m:sSubPr>
+                      <m:e>
+                        <m:r>
+                          <w:rPr>
+                            <w:rFonts w:ascii="Cambria Math" w:hAnsi="Cambria Math"/>
+                            <w:sz w:val="48"/>
+                            <w:szCs w:val="48"/>
+                          </w:rPr>
+                          <m:t>l</m:t>
+                        </m:r>
+                      </m:e>
+                      <m:sub>
+                        <m:r>
+                          <w:rPr>
+                            <w:rFonts w:ascii="Cambria Math" w:hAnsi="Cambria Math"/>
+                            <w:sz w:val="48"/>
+                            <w:szCs w:val="48"/>
+                          </w:rPr>
+                          <m:t>i</m:t>
+                        </m:r>
+                      </m:sub>
+                    </m:sSub>
+                  </m:num>
+                  <m:den>
+                    <m:sSub>
+                      <m:sSubPr>
+                        <m:ctrlPr>
+                          <w:rPr>
+                            <w:rFonts w:ascii="Cambria Math" w:hAnsi="Cambria Math"/>
+                            <w:i/>
+                            <w:sz w:val="48"/>
+                            <w:szCs w:val="48"/>
+                          </w:rPr>
+                        </m:ctrlPr>
+                      </m:sSubPr>
+                      <m:e>
+                        <m:r>
+                          <w:rPr>
+                            <w:rFonts w:ascii="Cambria Math" w:hAnsi="Cambria Math"/>
+                            <w:sz w:val="48"/>
+                            <w:szCs w:val="48"/>
+                          </w:rPr>
+                          <m:t>t</m:t>
+                        </m:r>
+                      </m:e>
+                      <m:sub>
+                        <m:r>
+                          <w:rPr>
+                            <w:rFonts w:ascii="Cambria Math" w:hAnsi="Cambria Math"/>
+                            <w:sz w:val="48"/>
+                            <w:szCs w:val="48"/>
+                          </w:rPr>
+                          <m:t>i</m:t>
+                        </m:r>
+                      </m:sub>
+                    </m:sSub>
+                  </m:den>
+                </m:f>
+              </m:e>
+            </m:nary>
+          </m:num>
+          <m:den>
+            <m:r>
+              <w:rPr>
+                <w:rFonts w:ascii="Cambria Math" w:hAnsi="Cambria Math"/>
+                <w:sz w:val="48"/>
+                <w:szCs w:val="48"/>
+              </w:rPr>
+              <m:t>n</m:t>
+            </m:r>
+          </m:den>
+        </m:f>
+      </m:oMath>
+      <w:r>
+        <w:rPr>
+          <w:rFonts w:eastAsiaTheme="minorEastAsia"/>
+          <w:sz w:val="48"/>
+          <w:szCs w:val="48"/>
+        </w:rPr>
+        <w:t xml:space="preserve"> </w:t>
+      </w:r>
+      <w:r>
+        <w:rPr>
+          <w:rFonts w:eastAsiaTheme="minorEastAsia"/>
+        </w:rPr>
+        <w:t xml:space="preserve"> </w:t>
+      </w:r>
+    </w:p>
+    <w:p>
+      <w:pPr>
+        <w:pStyle w:val="ListParagraph"/>
+        <w:ind w:left="2160"/>
+        <w:rPr>
+          <w:rFonts w:ascii="Courier New" w:eastAsiaTheme="minorEastAsia" w:hAnsi="Courier New" w:cs="Courier New"/>
+          <w:sz w:val="24"/>
+          <w:szCs w:val="24"/>
+        </w:rPr>
+      </w:pPr>
+      <w:r>
+        <w:rPr>
+          <w:rFonts w:ascii="Courier New" w:eastAsiaTheme="minorEastAsia" w:hAnsi="Courier New" w:cs="Courier New"/>
+          <w:sz w:val="24"/>
+          <w:szCs w:val="24"/>
+        </w:rPr>
+        <w:t xml:space="preserve">Where </w:t>
+      </w:r>
+      <m:oMath>
+        <m:r>
+          <w:rPr>
+            <w:rFonts w:ascii="Cambria Math" w:eastAsiaTheme="minorEastAsia" w:hAnsi="Cambria Math" w:cs="Courier New"/>
+            <w:sz w:val="24"/>
+            <w:szCs w:val="24"/>
+          </w:rPr>
+          <m:t>n</m:t>
+        </m:r>
+      </m:oMath>
+      <w:r>
+        <w:rPr>
+          <w:rFonts w:ascii="Courier New" w:eastAsiaTheme="minorEastAsia" w:hAnsi="Courier New" w:cs="Courier New"/>
+          <w:sz w:val="24"/>
+          <w:szCs w:val="24"/>
+        </w:rPr>
+        <w:t xml:space="preserve"> denotes the number of projects, </w:t>
+      </w:r>
+      <m:oMath>
+        <m:r>
+          <w:rPr>
+            <w:rFonts w:ascii="Cambria Math" w:eastAsiaTheme="minorEastAsia" w:hAnsi="Cambria Math" w:cs="Courier New"/>
+            <w:sz w:val="24"/>
+            <w:szCs w:val="24"/>
+          </w:rPr>
+          <m:t>l</m:t>
+        </m:r>
+      </m:oMath>
+      <w:r>
+        <w:rPr>
+          <w:rFonts w:ascii="Courier New" w:eastAsiaTheme="minorEastAsia" w:hAnsi="Courier New" w:cs="Courier New"/>
+          <w:sz w:val="24"/>
+          <w:szCs w:val="24"/>
+        </w:rPr>
+        <w:t xml:space="preserve"> denotes the lines of code for a specific project, </w:t>
+      </w:r>
+      <m:oMath>
+        <m:r>
+          <w:rPr>
+            <w:rFonts w:ascii="Cambria Math" w:eastAsiaTheme="minorEastAsia" w:hAnsi="Cambria Math" w:cs="Courier New"/>
+            <w:sz w:val="24"/>
+            <w:szCs w:val="24"/>
+          </w:rPr>
+          <m:t>t</m:t>
+        </m:r>
+      </m:oMath>
+      <w:r>
+        <w:rPr>
+          <w:rFonts w:ascii="Courier New" w:eastAsiaTheme="minorEastAsia" w:hAnsi="Courier New" w:cs="Courier New"/>
+          <w:sz w:val="24"/>
+          <w:szCs w:val="24"/>
+        </w:rPr>
+        <w:t xml:space="preserve"> denotes the estimated amount of time spent writing the code (by the team member's own recollection) and </w:t>
+      </w:r>
+      <m:oMath>
+        <m:r>
+          <w:rPr>
+            <w:rFonts w:ascii="Cambria Math" w:eastAsiaTheme="minorEastAsia" w:hAnsi="Cambria Math" w:cs="Courier New"/>
+            <w:sz w:val="24"/>
+            <w:szCs w:val="24"/>
+          </w:rPr>
+          <m:t>i</m:t>
+        </m:r>
+      </m:oMath>
+      <w:r>
+        <w:rPr>
+          <w:rFonts w:ascii="Courier New" w:eastAsiaTheme="minorEastAsia" w:hAnsi="Courier New" w:cs="Courier New"/>
+          <w:sz w:val="24"/>
+          <w:szCs w:val="24"/>
+        </w:rPr>
+        <w:t xml:space="preserve"> denotes an instance of a specific project.</w:t>
+      </w:r>
+    </w:p>
+    <w:p>
+      <w:pPr>
+        <w:pStyle w:val="ListParagraph"/>
+        <w:ind w:left="2880"/>
+        <w:rPr>
+          <w:rFonts w:ascii="Courier New" w:eastAsiaTheme="minorEastAsia" w:hAnsi="Courier New" w:cs="Courier New"/>
+          <w:sz w:val="24"/>
+          <w:szCs w:val="24"/>
+        </w:rPr>
+      </w:pPr>
     </w:p>
     <w:p>
       <w:pPr>
         <w:pStyle w:val="ListParagraph"/>
         <w:numPr>
-          <w:ilvl w:val="3"/>
+          <w:ilvl w:val="1"/>
           <w:numId w:val="2"/>
         </w:numPr>
         <w:rPr>
-          <w:rFonts w:ascii="Courier New" w:hAnsi="Courier New" w:cs="Courier New"/>
-          <w:sz w:val="24"/>
-        </w:rPr>
-      </w:pPr>
-      <w:r>
-        <w:rPr>
-          <w:rFonts w:ascii="Courier New" w:hAnsi="Courier New" w:cs="Courier New"/>
-          <w:sz w:val="24"/>
-        </w:rPr>
-        <w:t xml:space="preserve">POS (Point of Sale) </w:t>
-      </w:r>
-      <w:r>
-        <w:rPr>
-          <w:rFonts w:ascii="Courier New" w:hAnsi="Courier New" w:cs="Courier New"/>
-          <w:sz w:val="24"/>
-        </w:rPr>
-        <w:t>–</w:t>
-      </w:r>
-      <w:r>
-        <w:rPr>
-          <w:rFonts w:ascii="Courier New" w:hAnsi="Courier New" w:cs="Courier New"/>
-          <w:sz w:val="24"/>
-        </w:rPr>
-        <w:t xml:space="preserve"> Cashier</w:t>
-      </w:r>
-      <w:r>
-        <w:rPr>
-          <w:rFonts w:ascii="Courier New" w:hAnsi="Courier New" w:cs="Courier New"/>
-          <w:sz w:val="24"/>
-        </w:rPr>
-        <w:t xml:space="preserve"> – 2200 LOC</w:t>
-      </w:r>
-    </w:p>
-    <w:p>
-      <w:pPr>
-        <w:pStyle w:val="ListParagraph"/>
-        <w:numPr>
-          <w:ilvl w:val="4"/>
-          <w:numId w:val="2"/>
-        </w:numPr>
-        <w:rPr>
-          <w:rFonts w:ascii="Courier New" w:hAnsi="Courier New" w:cs="Courier New"/>
-          <w:sz w:val="24"/>
-        </w:rPr>
-      </w:pPr>
-      <w:r>
-        <w:rPr>
-          <w:rFonts w:ascii="Courier New" w:hAnsi="Courier New" w:cs="Courier New"/>
-          <w:sz w:val="24"/>
-        </w:rPr>
-        <w:t>Refill &amp; eligibility reminder</w:t>
-      </w:r>
-      <w:r>
-        <w:rPr>
-          <w:rFonts w:ascii="Courier New" w:hAnsi="Courier New" w:cs="Courier New"/>
-          <w:sz w:val="24"/>
-        </w:rPr>
-        <w:t xml:space="preserve"> – 400 LOC</w:t>
-      </w:r>
-    </w:p>
-    <w:p>
-      <w:pPr>
-        <w:pStyle w:val="ListParagraph"/>
-        <w:numPr>
-          <w:ilvl w:val="4"/>
-          <w:numId w:val="2"/>
-        </w:numPr>
-        <w:rPr>
-          <w:rFonts w:ascii="Courier New" w:hAnsi="Courier New" w:cs="Courier New"/>
-          <w:sz w:val="24"/>
-        </w:rPr>
-      </w:pPr>
-      <w:r>
-        <w:rPr>
-          <w:rFonts w:ascii="Courier New" w:hAnsi="Courier New" w:cs="Courier New"/>
-          <w:sz w:val="24"/>
-        </w:rPr>
-        <w:t>Coupled item check</w:t>
-      </w:r>
-      <w:r>
-        <w:rPr>
-          <w:rFonts w:ascii="Courier New" w:hAnsi="Courier New" w:cs="Courier New"/>
-          <w:sz w:val="24"/>
-        </w:rPr>
-        <w:t xml:space="preserve"> – 200 LOC</w:t>
-      </w:r>
-    </w:p>
-    <w:p>
-      <w:pPr>
-        <w:pStyle w:val="ListParagraph"/>
-        <w:numPr>
-          <w:ilvl w:val="4"/>
-          <w:numId w:val="2"/>
-        </w:numPr>
-        <w:rPr>
-          <w:rFonts w:ascii="Courier New" w:hAnsi="Courier New" w:cs="Courier New"/>
-          <w:sz w:val="24"/>
-        </w:rPr>
-      </w:pPr>
-      <w:r>
-        <w:rPr>
-          <w:rFonts w:ascii="Courier New" w:hAnsi="Courier New" w:cs="Courier New"/>
-          <w:sz w:val="24"/>
-        </w:rPr>
-        <w:t>Company-wide discount check</w:t>
-      </w:r>
-      <w:r>
-        <w:rPr>
-          <w:rFonts w:ascii="Courier New" w:hAnsi="Courier New" w:cs="Courier New"/>
-          <w:sz w:val="24"/>
-        </w:rPr>
-        <w:t xml:space="preserve"> – 100 LOC</w:t>
-      </w:r>
-    </w:p>
-    <w:p>
-      <w:pPr>
-        <w:pStyle w:val="ListParagraph"/>
-        <w:numPr>
-          <w:ilvl w:val="4"/>
-          <w:numId w:val="2"/>
-        </w:numPr>
-        <w:rPr>
-          <w:rFonts w:ascii="Courier New" w:hAnsi="Courier New" w:cs="Courier New"/>
-          <w:sz w:val="24"/>
-        </w:rPr>
-      </w:pPr>
-      <w:r>
-        <w:rPr>
-          <w:rFonts w:ascii="Courier New" w:hAnsi="Courier New" w:cs="Courier New"/>
-          <w:sz w:val="24"/>
-        </w:rPr>
-        <w:t>Individual Store / Individual Item Sales Report</w:t>
-      </w:r>
-      <w:r>
-        <w:rPr>
-          <w:rFonts w:ascii="Courier New" w:hAnsi="Courier New" w:cs="Courier New"/>
-          <w:sz w:val="24"/>
-        </w:rPr>
-        <w:t xml:space="preserve"> </w:t>
-      </w:r>
-      <w:r>
-        <w:rPr>
-          <w:rFonts w:ascii="Courier New" w:hAnsi="Courier New" w:cs="Courier New"/>
-          <w:sz w:val="24"/>
-        </w:rPr>
-        <w:t>–</w:t>
-      </w:r>
-      <w:r>
-        <w:rPr>
-          <w:rFonts w:ascii="Courier New" w:hAnsi="Courier New" w:cs="Courier New"/>
-          <w:sz w:val="24"/>
-        </w:rPr>
-        <w:t xml:space="preserve"> </w:t>
-      </w:r>
-      <w:r>
-        <w:rPr>
-          <w:rFonts w:ascii="Courier New" w:hAnsi="Courier New" w:cs="Courier New"/>
-          <w:sz w:val="24"/>
-        </w:rPr>
-        <w:t>300 LOC</w:t>
-      </w:r>
-    </w:p>
-    <w:p>
-      <w:pPr>
-        <w:pStyle w:val="ListParagraph"/>
-        <w:numPr>
-          <w:ilvl w:val="4"/>
-          <w:numId w:val="2"/>
-        </w:numPr>
-        <w:rPr>
-          <w:rFonts w:ascii="Courier New" w:hAnsi="Courier New" w:cs="Courier New"/>
-          <w:sz w:val="24"/>
-        </w:rPr>
-      </w:pPr>
-      <w:r>
-        <w:rPr>
-          <w:rFonts w:ascii="Courier New" w:hAnsi="Courier New" w:cs="Courier New"/>
-          <w:sz w:val="24"/>
-        </w:rPr>
-        <w:t>Customer Coupon Processing</w:t>
-      </w:r>
-      <w:r>
-        <w:rPr>
-          <w:rFonts w:ascii="Courier New" w:hAnsi="Courier New" w:cs="Courier New"/>
-          <w:sz w:val="24"/>
-        </w:rPr>
-        <w:t xml:space="preserve"> – 100 LOC</w:t>
-      </w:r>
-    </w:p>
-    <w:p>
-      <w:pPr>
-        <w:pStyle w:val="ListParagraph"/>
-        <w:numPr>
-          <w:ilvl w:val="4"/>
-          <w:numId w:val="2"/>
-        </w:numPr>
-        <w:rPr>
-          <w:rFonts w:ascii="Courier New" w:hAnsi="Courier New" w:cs="Courier New"/>
-          <w:sz w:val="24"/>
-        </w:rPr>
-      </w:pPr>
-      <w:r>
-        <w:rPr>
-          <w:rFonts w:ascii="Courier New" w:hAnsi="Courier New" w:cs="Courier New"/>
-          <w:sz w:val="24"/>
-        </w:rPr>
-        <w:t>Add/Update/Display Customer</w:t>
-      </w:r>
-      <w:r>
-        <w:rPr>
-          <w:rFonts w:ascii="Courier New" w:hAnsi="Courier New" w:cs="Courier New"/>
-          <w:sz w:val="24"/>
-        </w:rPr>
-        <w:t xml:space="preserve"> – 500 LOC</w:t>
-      </w:r>
-    </w:p>
-    <w:p>
-      <w:pPr>
-        <w:pStyle w:val="ListParagraph"/>
-        <w:numPr>
-          <w:ilvl w:val="4"/>
-          <w:numId w:val="2"/>
-        </w:numPr>
-        <w:rPr>
-          <w:rFonts w:ascii="Courier New" w:hAnsi="Courier New" w:cs="Courier New"/>
-          <w:sz w:val="24"/>
-        </w:rPr>
-      </w:pPr>
-      <w:r>
-        <w:rPr>
-          <w:rFonts w:ascii="Courier New" w:hAnsi="Courier New" w:cs="Courier New"/>
-          <w:sz w:val="24"/>
-        </w:rPr>
-        <w:t>Print labels</w:t>
-      </w:r>
-      <w:r>
-        <w:rPr>
-          <w:rFonts w:ascii="Courier New" w:hAnsi="Courier New" w:cs="Courier New"/>
-          <w:sz w:val="24"/>
-        </w:rPr>
-        <w:t xml:space="preserve"> – 200 LOC</w:t>
-      </w:r>
-    </w:p>
-    <w:p>
-      <w:pPr>
-        <w:pStyle w:val="ListParagraph"/>
-        <w:numPr>
-          <w:ilvl w:val="4"/>
-          <w:numId w:val="2"/>
-        </w:numPr>
-        <w:rPr>
-          <w:rFonts w:ascii="Courier New" w:hAnsi="Courier New" w:cs="Courier New"/>
-          <w:sz w:val="24"/>
-        </w:rPr>
-      </w:pPr>
-      <w:r>
-        <w:rPr>
-          <w:rFonts w:ascii="Courier New" w:hAnsi="Courier New" w:cs="Courier New"/>
-          <w:sz w:val="24"/>
-        </w:rPr>
-        <w:t>Out-of-stock Handling</w:t>
-      </w:r>
-      <w:r>
-        <w:rPr>
-          <w:rFonts w:ascii="Courier New" w:hAnsi="Courier New" w:cs="Courier New"/>
-          <w:sz w:val="24"/>
-        </w:rPr>
-        <w:t xml:space="preserve"> – 400 LOC</w:t>
-      </w:r>
-    </w:p>
-    <w:p>
-      <w:pPr>
-        <w:pStyle w:val="ListParagraph"/>
-        <w:numPr>
-          <w:ilvl w:val="3"/>
-          <w:numId w:val="2"/>
-        </w:numPr>
-        <w:rPr>
-          <w:rFonts w:ascii="Courier New" w:hAnsi="Courier New" w:cs="Courier New"/>
-          <w:sz w:val="24"/>
-        </w:rPr>
-      </w:pPr>
-      <w:r>
-        <w:rPr>
-          <w:rFonts w:ascii="Courier New" w:hAnsi="Courier New" w:cs="Courier New"/>
-          <w:sz w:val="24"/>
-        </w:rPr>
-        <w:t>Pharmacist Prescription Approval</w:t>
-      </w:r>
-      <w:r>
-        <w:rPr>
-          <w:rFonts w:ascii="Courier New" w:hAnsi="Courier New" w:cs="Courier New"/>
-          <w:sz w:val="24"/>
-        </w:rPr>
-        <w:t xml:space="preserve"> – 200 LOC</w:t>
+          <w:rFonts w:ascii="Courier New" w:eastAsiaTheme="minorEastAsia" w:hAnsi="Courier New" w:cs="Courier New"/>
+          <w:sz w:val="24"/>
+          <w:szCs w:val="24"/>
+        </w:rPr>
+      </w:pPr>
+      <w:r>
+        <w:rPr>
+          <w:rFonts w:ascii="Courier New" w:eastAsiaTheme="minorEastAsia" w:hAnsi="Courier New" w:cs="Courier New"/>
+          <w:sz w:val="24"/>
+          <w:szCs w:val="24"/>
+        </w:rPr>
+        <w:t>Team Lines of Code per Hour</w:t>
       </w:r>
     </w:p>
     <w:p>
@@ -647,24 +1122,28 @@
       </w:pPr>
       <w:r>
         <w:rPr>
-          <w:rFonts w:ascii="Courier New" w:hAnsi="Courier New" w:cs="Courier New"/>
-          <w:sz w:val="24"/>
-        </w:rPr>
-        <w:t>Batch Processing</w:t>
-      </w:r>
-      <w:r>
-        <w:rPr>
-          <w:rFonts w:ascii="Courier New" w:hAnsi="Courier New" w:cs="Courier New"/>
-          <w:sz w:val="24"/>
-        </w:rPr>
-        <w:t xml:space="preserve"> – 2300 LOC</w:t>
-      </w:r>
+          <w:rFonts w:ascii="Courier New" w:eastAsiaTheme="minorEastAsia" w:hAnsi="Courier New" w:cs="Courier New"/>
+          <w:sz w:val="24"/>
+          <w:szCs w:val="24"/>
+        </w:rPr>
+        <w:t>Each team member's result from Lines of Code per Hour is summed up into a single number.</w:t>
+      </w:r>
+    </w:p>
+    <w:p>
+      <w:pPr>
+        <w:pStyle w:val="ListParagraph"/>
+        <w:ind w:left="2160"/>
+        <w:rPr>
+          <w:rFonts w:ascii="Courier New" w:hAnsi="Courier New" w:cs="Courier New"/>
+          <w:sz w:val="24"/>
+        </w:rPr>
+      </w:pPr>
     </w:p>
     <w:p>
       <w:pPr>
         <w:pStyle w:val="ListParagraph"/>
         <w:numPr>
-          <w:ilvl w:val="3"/>
+          <w:ilvl w:val="2"/>
           <w:numId w:val="2"/>
         </w:numPr>
         <w:rPr>
@@ -677,21 +1156,202 @@
           <w:rFonts w:ascii="Courier New" w:hAnsi="Courier New" w:cs="Courier New"/>
           <w:sz w:val="24"/>
         </w:rPr>
-        <w:t>Company Sales Report</w:t>
-      </w:r>
-      <w:r>
-        <w:rPr>
-          <w:rFonts w:ascii="Courier New" w:hAnsi="Courier New" w:cs="Courier New"/>
-          <w:sz w:val="24"/>
-        </w:rPr>
-        <w:t xml:space="preserve"> – 300 LOC</w:t>
-      </w:r>
+        <w:t>Formula</w:t>
+      </w:r>
+    </w:p>
+    <w:p>
+      <w:pPr>
+        <w:ind w:left="1980"/>
+        <w:rPr>
+          <w:rFonts w:ascii="Courier New" w:eastAsiaTheme="minorEastAsia" w:hAnsi="Courier New" w:cs="Courier New"/>
+          <w:sz w:val="48"/>
+          <w:szCs w:val="48"/>
+        </w:rPr>
+      </w:pPr>
+      <w:r>
+        <w:rPr>
+          <w:rFonts w:ascii="Courier New" w:eastAsiaTheme="minorEastAsia" w:hAnsi="Courier New" w:cs="Courier New"/>
+          <w:sz w:val="24"/>
+          <w:szCs w:val="24"/>
+        </w:rPr>
+        <w:t xml:space="preserve"> </w:t>
+      </w:r>
+      <m:oMath>
+        <m:r>
+          <w:rPr>
+            <w:rFonts w:ascii="Cambria Math" w:hAnsi="Cambria Math"/>
+            <w:sz w:val="48"/>
+            <w:szCs w:val="48"/>
+          </w:rPr>
+          <m:t xml:space="preserve"> </m:t>
+        </m:r>
+        <m:nary>
+          <m:naryPr>
+            <m:chr m:val="∑"/>
+            <m:limLoc m:val="undOvr"/>
+            <m:ctrlPr>
+              <w:rPr>
+                <w:rFonts w:ascii="Cambria Math" w:hAnsi="Cambria Math"/>
+                <w:i/>
+                <w:sz w:val="48"/>
+                <w:szCs w:val="48"/>
+              </w:rPr>
+            </m:ctrlPr>
+          </m:naryPr>
+          <m:sub>
+            <m:r>
+              <w:rPr>
+                <w:rFonts w:ascii="Cambria Math" w:hAnsi="Cambria Math"/>
+                <w:sz w:val="48"/>
+                <w:szCs w:val="48"/>
+              </w:rPr>
+              <m:t>1</m:t>
+            </m:r>
+          </m:sub>
+          <m:sup>
+            <m:r>
+              <w:rPr>
+                <w:rFonts w:ascii="Cambria Math" w:hAnsi="Cambria Math"/>
+                <w:sz w:val="48"/>
+                <w:szCs w:val="48"/>
+              </w:rPr>
+              <m:t>n</m:t>
+            </m:r>
+          </m:sup>
+          <m:e>
+            <m:r>
+              <w:rPr>
+                <w:rFonts w:ascii="Cambria Math" w:hAnsi="Cambria Math"/>
+                <w:sz w:val="48"/>
+                <w:szCs w:val="48"/>
+              </w:rPr>
+              <m:t>c</m:t>
+            </m:r>
+          </m:e>
+        </m:nary>
+      </m:oMath>
+    </w:p>
+    <w:p>
+      <w:pPr>
+        <w:pStyle w:val="ListParagraph"/>
+        <w:ind w:left="2160"/>
+        <w:rPr>
+          <w:rFonts w:ascii="Courier New" w:hAnsi="Courier New" w:cs="Courier New"/>
+          <w:sz w:val="24"/>
+        </w:rPr>
+      </w:pPr>
+      <w:r>
+        <w:rPr>
+          <w:rFonts w:ascii="Courier New" w:eastAsiaTheme="minorEastAsia" w:hAnsi="Courier New" w:cs="Courier New"/>
+          <w:sz w:val="24"/>
+          <w:szCs w:val="24"/>
+        </w:rPr>
+        <w:t xml:space="preserve">Where </w:t>
+      </w:r>
+      <m:oMath>
+        <m:r>
+          <w:rPr>
+            <w:rFonts w:ascii="Cambria Math" w:eastAsiaTheme="minorEastAsia" w:hAnsi="Cambria Math" w:cs="Courier New"/>
+            <w:sz w:val="24"/>
+            <w:szCs w:val="24"/>
+          </w:rPr>
+          <m:t>n</m:t>
+        </m:r>
+      </m:oMath>
+      <w:r>
+        <w:rPr>
+          <w:rFonts w:ascii="Courier New" w:eastAsiaTheme="minorEastAsia" w:hAnsi="Courier New" w:cs="Courier New"/>
+          <w:sz w:val="24"/>
+          <w:szCs w:val="24"/>
+        </w:rPr>
+        <w:t xml:space="preserve"> denotes the number of </w:t>
+      </w:r>
+      <w:r>
+        <w:rPr>
+          <w:rFonts w:ascii="Courier New" w:eastAsiaTheme="minorEastAsia" w:hAnsi="Courier New" w:cs="Courier New"/>
+          <w:sz w:val="24"/>
+          <w:szCs w:val="24"/>
+        </w:rPr>
+        <w:t>team members and</w:t>
+      </w:r>
+      <w:r>
+        <w:rPr>
+          <w:rFonts w:ascii="Courier New" w:eastAsiaTheme="minorEastAsia" w:hAnsi="Courier New" w:cs="Courier New"/>
+          <w:sz w:val="24"/>
+          <w:szCs w:val="24"/>
+        </w:rPr>
+        <w:t xml:space="preserve"> </w:t>
+      </w:r>
+      <m:oMath>
+        <m:r>
+          <w:rPr>
+            <w:rFonts w:ascii="Cambria Math" w:eastAsiaTheme="minorEastAsia" w:hAnsi="Cambria Math" w:cs="Courier New"/>
+            <w:sz w:val="24"/>
+            <w:szCs w:val="24"/>
+          </w:rPr>
+          <m:t>c</m:t>
+        </m:r>
+      </m:oMath>
+      <w:r>
+        <w:rPr>
+          <w:rFonts w:ascii="Courier New" w:eastAsiaTheme="minorEastAsia" w:hAnsi="Courier New" w:cs="Courier New"/>
+          <w:sz w:val="24"/>
+          <w:szCs w:val="24"/>
+        </w:rPr>
+        <w:t xml:space="preserve"> denotes the </w:t>
+      </w:r>
+      <w:r>
+        <w:rPr>
+          <w:rFonts w:ascii="Courier New" w:eastAsiaTheme="minorEastAsia" w:hAnsi="Courier New" w:cs="Courier New"/>
+          <w:sz w:val="24"/>
+          <w:szCs w:val="24"/>
+        </w:rPr>
+        <w:t xml:space="preserve">lines of code per hour for team </w:t>
+      </w:r>
+      <w:proofErr w:type="gramStart"/>
+      <w:r>
+        <w:rPr>
+          <w:rFonts w:ascii="Courier New" w:eastAsiaTheme="minorEastAsia" w:hAnsi="Courier New" w:cs="Courier New"/>
+          <w:sz w:val="24"/>
+          <w:szCs w:val="24"/>
+        </w:rPr>
+        <w:t xml:space="preserve">member </w:t>
+      </w:r>
+      <w:proofErr w:type="gramEnd"/>
+      <m:oMath>
+        <m:r>
+          <w:rPr>
+            <w:rFonts w:ascii="Cambria Math" w:eastAsiaTheme="minorEastAsia" w:hAnsi="Cambria Math" w:cs="Courier New"/>
+            <w:sz w:val="24"/>
+            <w:szCs w:val="24"/>
+          </w:rPr>
+          <m:t>n</m:t>
+        </m:r>
+      </m:oMath>
+      <w:r>
+        <w:rPr>
+          <w:rFonts w:ascii="Courier New" w:eastAsiaTheme="minorEastAsia" w:hAnsi="Courier New" w:cs="Courier New"/>
+          <w:sz w:val="24"/>
+          <w:szCs w:val="24"/>
+        </w:rPr>
+        <w:t>.</w:t>
+      </w:r>
+    </w:p>
+    <w:p>
+      <w:pPr>
+        <w:pStyle w:val="ListParagraph"/>
+        <w:ind w:left="2160"/>
+        <w:rPr>
+          <w:rFonts w:ascii="Courier New" w:hAnsi="Courier New" w:cs="Courier New"/>
+          <w:sz w:val="24"/>
+        </w:rPr>
+      </w:pPr>
     </w:p>
     <w:p>
       <w:pPr>
         <w:pStyle w:val="ListParagraph"/>
         <w:numPr>
-          <w:ilvl w:val="3"/>
+          <w:ilvl w:val="1"/>
           <w:numId w:val="2"/>
         </w:numPr>
         <w:rPr>
@@ -704,21 +1364,14 @@
           <w:rFonts w:ascii="Courier New" w:hAnsi="Courier New" w:cs="Courier New"/>
           <w:sz w:val="24"/>
         </w:rPr>
-        <w:t>Add/Update Store</w:t>
-      </w:r>
-      <w:r>
-        <w:rPr>
-          <w:rFonts w:ascii="Courier New" w:hAnsi="Courier New" w:cs="Courier New"/>
-          <w:sz w:val="24"/>
-        </w:rPr>
-        <w:t xml:space="preserve"> – 500 LOC</w:t>
+        <w:t>Final Estimate</w:t>
       </w:r>
     </w:p>
     <w:p>
       <w:pPr>
         <w:pStyle w:val="ListParagraph"/>
         <w:numPr>
-          <w:ilvl w:val="3"/>
+          <w:ilvl w:val="2"/>
           <w:numId w:val="2"/>
         </w:numPr>
         <w:rPr>
@@ -731,21 +1384,24 @@
           <w:rFonts w:ascii="Courier New" w:hAnsi="Courier New" w:cs="Courier New"/>
           <w:sz w:val="24"/>
         </w:rPr>
-        <w:t>Store to Warehouse Inventory Request</w:t>
-      </w:r>
-      <w:r>
-        <w:rPr>
-          <w:rFonts w:ascii="Courier New" w:hAnsi="Courier New" w:cs="Courier New"/>
-          <w:sz w:val="24"/>
-        </w:rPr>
-        <w:t xml:space="preserve"> – 300 LOC</w:t>
-      </w:r>
+        <w:t>The Total Lines of Code is divided by the Team Lines of Code per Hour, and this is the estimated number of hours based on lines of code.</w:t>
+      </w:r>
+    </w:p>
+    <w:p>
+      <w:pPr>
+        <w:pStyle w:val="ListParagraph"/>
+        <w:ind w:left="2160"/>
+        <w:rPr>
+          <w:rFonts w:ascii="Courier New" w:hAnsi="Courier New" w:cs="Courier New"/>
+          <w:sz w:val="24"/>
+        </w:rPr>
+      </w:pPr>
     </w:p>
     <w:p>
       <w:pPr>
         <w:pStyle w:val="ListParagraph"/>
         <w:numPr>
-          <w:ilvl w:val="3"/>
+          <w:ilvl w:val="2"/>
           <w:numId w:val="2"/>
         </w:numPr>
         <w:rPr>
@@ -758,130 +1414,202 @@
           <w:rFonts w:ascii="Courier New" w:hAnsi="Courier New" w:cs="Courier New"/>
           <w:sz w:val="24"/>
         </w:rPr>
-        <w:t>Receive and Allocate Inventory (from Store/Vendor)</w:t>
-      </w:r>
-      <w:r>
-        <w:rPr>
-          <w:rFonts w:ascii="Courier New" w:hAnsi="Courier New" w:cs="Courier New"/>
-          <w:sz w:val="24"/>
-        </w:rPr>
-        <w:t xml:space="preserve"> – 500 LOC</w:t>
-      </w:r>
-    </w:p>
-    <w:p>
-      <w:pPr>
-        <w:pStyle w:val="ListParagraph"/>
-        <w:numPr>
-          <w:ilvl w:val="3"/>
-          <w:numId w:val="2"/>
-        </w:numPr>
-        <w:rPr>
-          <w:rFonts w:ascii="Courier New" w:hAnsi="Courier New" w:cs="Courier New"/>
-          <w:sz w:val="24"/>
-        </w:rPr>
-      </w:pPr>
-      <w:r>
-        <w:rPr>
-          <w:rFonts w:ascii="Courier New" w:hAnsi="Courier New" w:cs="Courier New"/>
-          <w:sz w:val="24"/>
-        </w:rPr>
-        <w:t>Vendor Reordering &amp; Report</w:t>
-      </w:r>
-      <w:r>
-        <w:rPr>
-          <w:rFonts w:ascii="Courier New" w:hAnsi="Courier New" w:cs="Courier New"/>
-          <w:sz w:val="24"/>
+        <w:t>Formula</w:t>
+      </w:r>
+    </w:p>
+    <w:p>
+      <w:pPr>
+        <w:pStyle w:val="ListParagraph"/>
+        <w:rPr>
+          <w:rFonts w:ascii="Cambria Math" w:hAnsi="Cambria Math"/>
+          <w:sz w:val="48"/>
+          <w:szCs w:val="48"/>
+          <w:oMath/>
+        </w:rPr>
+      </w:pPr>
+    </w:p>
+    <w:p>
+      <w:pPr>
+        <w:pStyle w:val="ListParagraph"/>
+        <w:ind w:left="1980"/>
+        <w:rPr>
+          <w:rFonts w:ascii="Courier New" w:hAnsi="Courier New" w:cs="Courier New"/>
+          <w:sz w:val="24"/>
+        </w:rPr>
+      </w:pPr>
+      <w:r>
+        <w:rPr>
+          <w:rFonts w:ascii="Courier New" w:eastAsiaTheme="minorEastAsia" w:hAnsi="Courier New" w:cs="Courier New"/>
+          <w:sz w:val="48"/>
+          <w:szCs w:val="48"/>
         </w:rPr>
         <w:t xml:space="preserve"> </w:t>
       </w:r>
-      <w:r>
-        <w:rPr>
-          <w:rFonts w:ascii="Courier New" w:hAnsi="Courier New" w:cs="Courier New"/>
-          <w:sz w:val="24"/>
-        </w:rPr>
-        <w:t>–</w:t>
-      </w:r>
-      <w:r>
-        <w:rPr>
-          <w:rFonts w:ascii="Courier New" w:hAnsi="Courier New" w:cs="Courier New"/>
-          <w:sz w:val="24"/>
-        </w:rPr>
-        <w:t xml:space="preserve"> </w:t>
-      </w:r>
-      <w:r>
-        <w:rPr>
-          <w:rFonts w:ascii="Courier New" w:hAnsi="Courier New" w:cs="Courier New"/>
-          <w:sz w:val="24"/>
-        </w:rPr>
-        <w:t>300 LOC</w:t>
-      </w:r>
-    </w:p>
-    <w:p>
-      <w:pPr>
-        <w:pStyle w:val="ListParagraph"/>
-        <w:numPr>
-          <w:ilvl w:val="3"/>
-          <w:numId w:val="2"/>
-        </w:numPr>
-        <w:rPr>
-          <w:rFonts w:ascii="Courier New" w:hAnsi="Courier New" w:cs="Courier New"/>
-          <w:sz w:val="24"/>
-        </w:rPr>
-      </w:pPr>
-      <w:r>
-        <w:rPr>
-          <w:rFonts w:ascii="Courier New" w:hAnsi="Courier New" w:cs="Courier New"/>
-          <w:sz w:val="24"/>
-        </w:rPr>
-        <w:t>Mass Inventory Add/Update</w:t>
-      </w:r>
-      <w:r>
-        <w:rPr>
-          <w:rFonts w:ascii="Courier New" w:hAnsi="Courier New" w:cs="Courier New"/>
-          <w:sz w:val="24"/>
-        </w:rPr>
-        <w:t xml:space="preserve"> – 100 LOC</w:t>
-      </w:r>
-    </w:p>
-    <w:p>
-      <w:pPr>
-        <w:pStyle w:val="ListParagraph"/>
-        <w:numPr>
-          <w:ilvl w:val="3"/>
-          <w:numId w:val="2"/>
-        </w:numPr>
-        <w:rPr>
-          <w:rFonts w:ascii="Courier New" w:hAnsi="Courier New" w:cs="Courier New"/>
-          <w:sz w:val="24"/>
-        </w:rPr>
-      </w:pPr>
-      <w:r>
-        <w:rPr>
-          <w:rFonts w:ascii="Courier New" w:hAnsi="Courier New" w:cs="Courier New"/>
-          <w:sz w:val="24"/>
-        </w:rPr>
-        <w:t>Item Stock Threshold Processing (Increase/decrease reorder quantity)</w:t>
-      </w:r>
-      <w:r>
-        <w:rPr>
-          <w:rFonts w:ascii="Courier New" w:hAnsi="Courier New" w:cs="Courier New"/>
-          <w:sz w:val="24"/>
-        </w:rPr>
-        <w:t xml:space="preserve"> –</w:t>
-      </w:r>
-      <w:r>
-        <w:rPr>
-          <w:rFonts w:ascii="Courier New" w:hAnsi="Courier New" w:cs="Courier New"/>
-          <w:sz w:val="24"/>
-        </w:rPr>
-        <w:t xml:space="preserve"> 3</w:t>
-      </w:r>
-      <w:r>
-        <w:rPr>
-          <w:rFonts w:ascii="Courier New" w:hAnsi="Courier New" w:cs="Courier New"/>
-          <w:sz w:val="24"/>
-        </w:rPr>
-        <w:t>00 LOC</w:t>
+      <m:oMath>
+        <m:f>
+          <m:fPr>
+            <m:ctrlPr>
+              <w:rPr>
+                <w:rFonts w:ascii="Cambria Math" w:hAnsi="Cambria Math"/>
+                <w:i/>
+                <w:sz w:val="48"/>
+                <w:szCs w:val="48"/>
+              </w:rPr>
+            </m:ctrlPr>
+          </m:fPr>
+          <m:num>
+            <m:r>
+              <w:rPr>
+                <w:rFonts w:ascii="Cambria Math" w:hAnsi="Cambria Math"/>
+                <w:sz w:val="48"/>
+                <w:szCs w:val="48"/>
+              </w:rPr>
+              <m:t>C</m:t>
+            </m:r>
+          </m:num>
+          <m:den>
+            <m:r>
+              <w:rPr>
+                <w:rFonts w:ascii="Cambria Math" w:hAnsi="Cambria Math"/>
+                <w:sz w:val="48"/>
+                <w:szCs w:val="48"/>
+              </w:rPr>
+              <m:t>H</m:t>
+            </m:r>
+          </m:den>
+        </m:f>
+      </m:oMath>
+    </w:p>
+    <w:p>
+      <w:pPr>
+        <w:pStyle w:val="ListParagraph"/>
+        <w:ind w:left="1440"/>
+      </w:pPr>
+    </w:p>
+    <w:p>
+      <w:pPr>
+        <w:pStyle w:val="ListParagraph"/>
+        <w:ind w:left="2160"/>
+        <w:rPr>
+          <w:rFonts w:ascii="Courier New" w:hAnsi="Courier New" w:cs="Courier New"/>
+          <w:sz w:val="24"/>
+        </w:rPr>
+      </w:pPr>
+      <w:r>
+        <w:rPr>
+          <w:rFonts w:ascii="Courier New" w:eastAsiaTheme="minorEastAsia" w:hAnsi="Courier New" w:cs="Courier New"/>
+          <w:sz w:val="24"/>
+          <w:szCs w:val="24"/>
+        </w:rPr>
+        <w:t xml:space="preserve">Where </w:t>
+      </w:r>
+      <m:oMath>
+        <m:r>
+          <w:rPr>
+            <w:rFonts w:ascii="Cambria Math" w:eastAsiaTheme="minorEastAsia" w:hAnsi="Cambria Math" w:cs="Courier New"/>
+            <w:sz w:val="24"/>
+            <w:szCs w:val="24"/>
+          </w:rPr>
+          <m:t>C</m:t>
+        </m:r>
+      </m:oMath>
+      <w:r>
+        <w:rPr>
+          <w:rFonts w:ascii="Courier New" w:eastAsiaTheme="minorEastAsia" w:hAnsi="Courier New" w:cs="Courier New"/>
+          <w:sz w:val="24"/>
+          <w:szCs w:val="24"/>
+        </w:rPr>
+        <w:t xml:space="preserve"> denotes the </w:t>
+      </w:r>
+      <w:r>
+        <w:rPr>
+          <w:rFonts w:ascii="Courier New" w:eastAsiaTheme="minorEastAsia" w:hAnsi="Courier New" w:cs="Courier New"/>
+          <w:sz w:val="24"/>
+          <w:szCs w:val="24"/>
+        </w:rPr>
+        <w:t>Total Lines of Code</w:t>
+      </w:r>
+      <w:r>
+        <w:rPr>
+          <w:rFonts w:ascii="Courier New" w:eastAsiaTheme="minorEastAsia" w:hAnsi="Courier New" w:cs="Courier New"/>
+          <w:sz w:val="24"/>
+          <w:szCs w:val="24"/>
+        </w:rPr>
+        <w:t xml:space="preserve"> and </w:t>
+      </w:r>
+      <m:oMath>
+        <m:r>
+          <w:rPr>
+            <w:rFonts w:ascii="Cambria Math" w:eastAsiaTheme="minorEastAsia" w:hAnsi="Cambria Math" w:cs="Courier New"/>
+            <w:sz w:val="24"/>
+            <w:szCs w:val="24"/>
+          </w:rPr>
+          <m:t>H</m:t>
+        </m:r>
+      </m:oMath>
+      <w:r>
+        <w:rPr>
+          <w:rFonts w:ascii="Courier New" w:eastAsiaTheme="minorEastAsia" w:hAnsi="Courier New" w:cs="Courier New"/>
+          <w:sz w:val="24"/>
+          <w:szCs w:val="24"/>
+        </w:rPr>
+        <w:t xml:space="preserve"> denotes the </w:t>
+      </w:r>
+      <w:r>
+        <w:rPr>
+          <w:rFonts w:ascii="Courier New" w:eastAsiaTheme="minorEastAsia" w:hAnsi="Courier New" w:cs="Courier New"/>
+          <w:sz w:val="24"/>
+          <w:szCs w:val="24"/>
+        </w:rPr>
+        <w:t>Team L</w:t>
+      </w:r>
+      <w:r>
+        <w:rPr>
+          <w:rFonts w:ascii="Courier New" w:eastAsiaTheme="minorEastAsia" w:hAnsi="Courier New" w:cs="Courier New"/>
+          <w:sz w:val="24"/>
+          <w:szCs w:val="24"/>
+        </w:rPr>
+        <w:t xml:space="preserve">ines of </w:t>
+      </w:r>
+      <w:r>
+        <w:rPr>
+          <w:rFonts w:ascii="Courier New" w:eastAsiaTheme="minorEastAsia" w:hAnsi="Courier New" w:cs="Courier New"/>
+          <w:sz w:val="24"/>
+          <w:szCs w:val="24"/>
+        </w:rPr>
+        <w:t>C</w:t>
+      </w:r>
+      <w:r>
+        <w:rPr>
+          <w:rFonts w:ascii="Courier New" w:eastAsiaTheme="minorEastAsia" w:hAnsi="Courier New" w:cs="Courier New"/>
+          <w:sz w:val="24"/>
+          <w:szCs w:val="24"/>
+        </w:rPr>
+        <w:t xml:space="preserve">ode per </w:t>
+      </w:r>
+      <w:r>
+        <w:rPr>
+          <w:rFonts w:ascii="Courier New" w:eastAsiaTheme="minorEastAsia" w:hAnsi="Courier New" w:cs="Courier New"/>
+          <w:sz w:val="24"/>
+          <w:szCs w:val="24"/>
+        </w:rPr>
+        <w:t>H</w:t>
+      </w:r>
+      <w:r>
+        <w:rPr>
+          <w:rFonts w:ascii="Courier New" w:eastAsiaTheme="minorEastAsia" w:hAnsi="Courier New" w:cs="Courier New"/>
+          <w:sz w:val="24"/>
+          <w:szCs w:val="24"/>
+        </w:rPr>
+        <w:t>our</w:t>
+      </w:r>
+      <w:r>
+        <w:rPr>
+          <w:rFonts w:ascii="Courier New" w:eastAsiaTheme="minorEastAsia" w:hAnsi="Courier New" w:cs="Courier New"/>
+          <w:sz w:val="24"/>
+          <w:szCs w:val="24"/>
+        </w:rPr>
+        <w:t>.</w:t>
       </w:r>
     </w:p>
     <w:p>
@@ -994,7 +1722,7 @@
   <w:abstractNum w:abstractNumId="1">
     <w:nsid w:val="131D6967"/>
     <w:multiLevelType w:val="hybridMultilevel"/>
-    <w:tmpl w:val="1C6CC8C4"/>
+    <w:tmpl w:val="6ABC169A"/>
     <w:lvl w:ilvl="0" w:tplc="8A0EB602">
       <w:start w:val="1"/>
       <w:numFmt w:val="upperRoman"/>
@@ -1296,6 +2024,36 @@
   </w:num>
   <w:num w:numId="4">
     <w:abstractNumId w:val="2"/>
+    <w:lvlOverride w:ilvl="0">
+      <w:startOverride w:val="1"/>
+    </w:lvlOverride>
+    <w:lvlOverride w:ilvl="1">
+      <w:startOverride w:val="1"/>
+    </w:lvlOverride>
+    <w:lvlOverride w:ilvl="2">
+      <w:startOverride w:val="1"/>
+    </w:lvlOverride>
+    <w:lvlOverride w:ilvl="3">
+      <w:startOverride w:val="1"/>
+    </w:lvlOverride>
+    <w:lvlOverride w:ilvl="4">
+      <w:startOverride w:val="1"/>
+    </w:lvlOverride>
+    <w:lvlOverride w:ilvl="5">
+      <w:startOverride w:val="1"/>
+    </w:lvlOverride>
+    <w:lvlOverride w:ilvl="6">
+      <w:startOverride w:val="1"/>
+    </w:lvlOverride>
+    <w:lvlOverride w:ilvl="7">
+      <w:startOverride w:val="1"/>
+    </w:lvlOverride>
+    <w:lvlOverride w:ilvl="8">
+      <w:startOverride w:val="1"/>
+    </w:lvlOverride>
+  </w:num>
+  <w:num w:numId="5">
+    <w:abstractNumId w:val="1"/>
     <w:lvlOverride w:ilvl="0">
       <w:startOverride w:val="1"/>
     </w:lvlOverride>

</xml_diff>